<commit_message>
Added programing languages to the CV
</commit_message>
<xml_diff>
--- a/resources/documents/cv_120521.docx
+++ b/resources/documents/cv_120521.docx
@@ -2204,6 +2204,17 @@
           <w:sz w:val="24"/>
           <w:szCs w:val="24"/>
         </w:rPr>
+        <w:t xml:space="preserve">Natural </w:t>
+      </w:r>
+      <w:r>
+        <w:rPr>
+          <w:rFonts w:ascii="Corbel" w:hAnsi="Corbel"/>
+          <w:b/>
+          <w:bCs/>
+          <w:color w:val="292934" w:themeColor="text1"/>
+          <w:sz w:val="24"/>
+          <w:szCs w:val="24"/>
+        </w:rPr>
         <w:t>Languages</w:t>
       </w:r>
     </w:p>
@@ -2222,23 +2233,7 @@
           <w:sz w:val="20"/>
           <w:szCs w:val="20"/>
         </w:rPr>
-        <w:t>English (</w:t>
-      </w:r>
-      <w:r>
-        <w:rPr>
-          <w:color w:val="57576E" w:themeColor="text1" w:themeTint="BF"/>
-          <w:sz w:val="20"/>
-          <w:szCs w:val="20"/>
-        </w:rPr>
-        <w:t>Distinguished</w:t>
-      </w:r>
-      <w:r>
-        <w:rPr>
-          <w:color w:val="57576E" w:themeColor="text1" w:themeTint="BF"/>
-          <w:sz w:val="20"/>
-          <w:szCs w:val="20"/>
-        </w:rPr>
-        <w:t>/Native</w:t>
+        <w:t>English (Distinguished/Native</w:t>
       </w:r>
       <w:r>
         <w:rPr>
@@ -2254,23 +2249,7 @@
           <w:sz w:val="20"/>
           <w:szCs w:val="20"/>
         </w:rPr>
-        <w:t>, Polish (</w:t>
-      </w:r>
-      <w:r>
-        <w:rPr>
-          <w:color w:val="57576E" w:themeColor="text1" w:themeTint="BF"/>
-          <w:sz w:val="20"/>
-          <w:szCs w:val="20"/>
-        </w:rPr>
-        <w:t>Distinguished</w:t>
-      </w:r>
-      <w:r>
-        <w:rPr>
-          <w:color w:val="57576E" w:themeColor="text1" w:themeTint="BF"/>
-          <w:sz w:val="20"/>
-          <w:szCs w:val="20"/>
-        </w:rPr>
-        <w:t>/Native</w:t>
+        <w:t>, Polish (Distinguished/Native</w:t>
       </w:r>
       <w:r>
         <w:rPr>
@@ -2359,6 +2338,71 @@
           <w:szCs w:val="20"/>
         </w:rPr>
         <w:t>Latin (Intermediate)</w:t>
+      </w:r>
+    </w:p>
+    <w:p>
+      <w:pPr>
+        <w:pStyle w:val="BodyText"/>
+        <w:rPr>
+          <w:color w:val="57576E" w:themeColor="text1" w:themeTint="BF"/>
+          <w:sz w:val="20"/>
+          <w:szCs w:val="20"/>
+        </w:rPr>
+      </w:pPr>
+    </w:p>
+    <w:p>
+      <w:pPr>
+        <w:pStyle w:val="BodyText"/>
+        <w:rPr>
+          <w:rFonts w:ascii="Corbel" w:hAnsi="Corbel"/>
+          <w:b/>
+          <w:bCs/>
+          <w:color w:val="292934" w:themeColor="text1"/>
+          <w:sz w:val="24"/>
+          <w:szCs w:val="24"/>
+        </w:rPr>
+      </w:pPr>
+      <w:r>
+        <w:rPr>
+          <w:rFonts w:ascii="Corbel" w:hAnsi="Corbel"/>
+          <w:b/>
+          <w:bCs/>
+          <w:color w:val="292934" w:themeColor="text1"/>
+          <w:sz w:val="24"/>
+          <w:szCs w:val="24"/>
+        </w:rPr>
+        <w:t>Programming</w:t>
+      </w:r>
+      <w:r>
+        <w:rPr>
+          <w:rFonts w:ascii="Corbel" w:hAnsi="Corbel"/>
+          <w:b/>
+          <w:bCs/>
+          <w:color w:val="292934" w:themeColor="text1"/>
+          <w:sz w:val="24"/>
+          <w:szCs w:val="24"/>
+        </w:rPr>
+        <w:t xml:space="preserve"> Languages</w:t>
+      </w:r>
+    </w:p>
+    <w:p>
+      <w:pPr>
+        <w:pStyle w:val="BodyText"/>
+        <w:rPr>
+          <w:rFonts w:ascii="Calibri" w:hAnsi="Calibri" w:cs="Calibri"/>
+          <w:color w:val="57576E" w:themeColor="text1" w:themeTint="BF"/>
+          <w:sz w:val="20"/>
+          <w:szCs w:val="20"/>
+        </w:rPr>
+      </w:pPr>
+      <w:r>
+        <w:rPr>
+          <w:rFonts w:ascii="Calibri" w:hAnsi="Calibri" w:cs="Calibri"/>
+          <w:color w:val="57576E" w:themeColor="text1" w:themeTint="BF"/>
+          <w:sz w:val="20"/>
+          <w:szCs w:val="20"/>
+        </w:rPr>
+        <w:t>Python, Java, HTML/CSS, R, Bash/Shell</w:t>
       </w:r>
     </w:p>
     <w:p>
@@ -10774,6 +10818,7 @@
     <w:rsid w:val="00220690"/>
     <w:rsid w:val="00241D47"/>
     <w:rsid w:val="00392358"/>
+    <w:rsid w:val="00480083"/>
     <w:rsid w:val="004B7B80"/>
     <w:rsid w:val="004C3683"/>
     <w:rsid w:val="00542657"/>
@@ -10794,6 +10839,7 @@
     <w:rsid w:val="00CE73AF"/>
     <w:rsid w:val="00D77BCC"/>
     <w:rsid w:val="00DB1944"/>
+    <w:rsid w:val="00E97818"/>
     <w:rsid w:val="00F039A3"/>
     <w:rsid w:val="00F0686A"/>
   </w:rsids>

</xml_diff>